<commit_message>
maj ds et dp
</commit_message>
<xml_diff>
--- a/admin/Examen/DP/Annexes.docx
+++ b/admin/Examen/DP/Annexes.docx
@@ -166,8 +166,134 @@
         </w:rPr>
         <w:br w:type="page"/>
       </w:r>
-    </w:p>
-    <w:p>
+      <w:r>
+        <w:rPr>
+          <w:b/>
+          <w:bCs/>
+        </w:rPr>
+        <w:drawing>
+          <wp:anchor distT="0" distB="0" distL="114300" distR="114300" simplePos="0" relativeHeight="251660288" behindDoc="0" locked="0" layoutInCell="1" allowOverlap="1" wp14:anchorId="6DE13B15" wp14:editId="7EA97822">
+            <wp:simplePos x="0" y="0"/>
+            <wp:positionH relativeFrom="margin">
+              <wp:align>left</wp:align>
+            </wp:positionH>
+            <wp:positionV relativeFrom="paragraph">
+              <wp:posOffset>2710669</wp:posOffset>
+            </wp:positionV>
+            <wp:extent cx="6002020" cy="3605530"/>
+            <wp:effectExtent l="0" t="0" r="0" b="0"/>
+            <wp:wrapThrough wrapText="bothSides">
+              <wp:wrapPolygon edited="0">
+                <wp:start x="0" y="0"/>
+                <wp:lineTo x="0" y="21455"/>
+                <wp:lineTo x="21527" y="21455"/>
+                <wp:lineTo x="21527" y="0"/>
+                <wp:lineTo x="0" y="0"/>
+              </wp:wrapPolygon>
+            </wp:wrapThrough>
+            <wp:docPr id="5" name="Image 5"/>
+            <wp:cNvGraphicFramePr>
+              <a:graphicFrameLocks xmlns:a="http://schemas.openxmlformats.org/drawingml/2006/main" noChangeAspect="1"/>
+            </wp:cNvGraphicFramePr>
+            <a:graphic xmlns:a="http://schemas.openxmlformats.org/drawingml/2006/main">
+              <a:graphicData uri="http://schemas.openxmlformats.org/drawingml/2006/picture">
+                <pic:pic xmlns:pic="http://schemas.openxmlformats.org/drawingml/2006/picture">
+                  <pic:nvPicPr>
+                    <pic:cNvPr id="1" name=""/>
+                    <pic:cNvPicPr/>
+                  </pic:nvPicPr>
+                  <pic:blipFill>
+                    <a:blip r:embed="rId5">
+                      <a:extLst>
+                        <a:ext uri="{28A0092B-C50C-407E-A947-70E740481C1C}">
+                          <a14:useLocalDpi xmlns:a14="http://schemas.microsoft.com/office/drawing/2010/main" val="0"/>
+                        </a:ext>
+                      </a:extLst>
+                    </a:blip>
+                    <a:stretch>
+                      <a:fillRect/>
+                    </a:stretch>
+                  </pic:blipFill>
+                  <pic:spPr>
+                    <a:xfrm>
+                      <a:off x="0" y="0"/>
+                      <a:ext cx="6002020" cy="3605530"/>
+                    </a:xfrm>
+                    <a:prstGeom prst="rect">
+                      <a:avLst/>
+                    </a:prstGeom>
+                  </pic:spPr>
+                </pic:pic>
+              </a:graphicData>
+            </a:graphic>
+            <wp14:sizeRelH relativeFrom="margin">
+              <wp14:pctWidth>0</wp14:pctWidth>
+            </wp14:sizeRelH>
+            <wp14:sizeRelV relativeFrom="margin">
+              <wp14:pctHeight>0</wp14:pctHeight>
+            </wp14:sizeRelV>
+          </wp:anchor>
+        </w:drawing>
+      </w:r>
+      <w:r>
+        <w:drawing>
+          <wp:anchor distT="0" distB="0" distL="114300" distR="114300" simplePos="0" relativeHeight="251659264" behindDoc="0" locked="0" layoutInCell="1" allowOverlap="1" wp14:anchorId="219E11A1" wp14:editId="0CD6E258">
+            <wp:simplePos x="0" y="0"/>
+            <wp:positionH relativeFrom="column">
+              <wp:posOffset>72879</wp:posOffset>
+            </wp:positionH>
+            <wp:positionV relativeFrom="paragraph">
+              <wp:posOffset>295568</wp:posOffset>
+            </wp:positionV>
+            <wp:extent cx="5760720" cy="2340610"/>
+            <wp:effectExtent l="0" t="0" r="0" b="2540"/>
+            <wp:wrapThrough wrapText="bothSides">
+              <wp:wrapPolygon edited="0">
+                <wp:start x="0" y="0"/>
+                <wp:lineTo x="0" y="21448"/>
+                <wp:lineTo x="21500" y="21448"/>
+                <wp:lineTo x="21500" y="0"/>
+                <wp:lineTo x="0" y="0"/>
+              </wp:wrapPolygon>
+            </wp:wrapThrough>
+            <wp:docPr id="4" name="Image 4"/>
+            <wp:cNvGraphicFramePr>
+              <a:graphicFrameLocks xmlns:a="http://schemas.openxmlformats.org/drawingml/2006/main" noChangeAspect="1"/>
+            </wp:cNvGraphicFramePr>
+            <a:graphic xmlns:a="http://schemas.openxmlformats.org/drawingml/2006/main">
+              <a:graphicData uri="http://schemas.openxmlformats.org/drawingml/2006/picture">
+                <pic:pic xmlns:pic="http://schemas.openxmlformats.org/drawingml/2006/picture">
+                  <pic:nvPicPr>
+                    <pic:cNvPr id="1" name=""/>
+                    <pic:cNvPicPr/>
+                  </pic:nvPicPr>
+                  <pic:blipFill>
+                    <a:blip r:embed="rId6">
+                      <a:extLst>
+                        <a:ext uri="{28A0092B-C50C-407E-A947-70E740481C1C}">
+                          <a14:useLocalDpi xmlns:a14="http://schemas.microsoft.com/office/drawing/2010/main" val="0"/>
+                        </a:ext>
+                      </a:extLst>
+                    </a:blip>
+                    <a:stretch>
+                      <a:fillRect/>
+                    </a:stretch>
+                  </pic:blipFill>
+                  <pic:spPr>
+                    <a:xfrm>
+                      <a:off x="0" y="0"/>
+                      <a:ext cx="5760720" cy="2340610"/>
+                    </a:xfrm>
+                    <a:prstGeom prst="rect">
+                      <a:avLst/>
+                    </a:prstGeom>
+                  </pic:spPr>
+                </pic:pic>
+              </a:graphicData>
+            </a:graphic>
+          </wp:anchor>
+        </w:drawing>
+      </w:r>
       <w:r>
         <w:rPr>
           <w:b/>
@@ -175,14 +301,683 @@
         </w:rPr>
         <w:t>Annexe 3 :</w:t>
       </w:r>
-    </w:p>
-    <w:p>
-      <w:pPr>
-        <w:rPr>
-          <w:b/>
-          <w:bCs/>
-        </w:rPr>
-      </w:pPr>
+      <w:r>
+        <w:rPr>
+          <w:b/>
+          <w:bCs/>
+        </w:rPr>
+        <w:t xml:space="preserve"> Exercice Cinema</w:t>
+      </w:r>
+    </w:p>
+    <w:p>
+      <w:pPr>
+        <w:rPr>
+          <w:u w:val="single"/>
+        </w:rPr>
+      </w:pPr>
+      <w:r>
+        <w:rPr>
+          <w:u w:val="single"/>
+        </w:rPr>
+        <w:t>Responsive :</w:t>
+      </w:r>
+    </w:p>
+    <w:p>
+      <w:pPr>
+        <w:rPr>
+          <w:b/>
+          <w:bCs/>
+        </w:rPr>
+      </w:pPr>
+      <w:r>
+        <w:rPr>
+          <w:b/>
+          <w:bCs/>
+        </w:rPr>
+        <w:drawing>
+          <wp:anchor distT="0" distB="0" distL="114300" distR="114300" simplePos="0" relativeHeight="251661312" behindDoc="0" locked="0" layoutInCell="1" allowOverlap="1" wp14:anchorId="3EFF62B2" wp14:editId="3173423D">
+            <wp:simplePos x="0" y="0"/>
+            <wp:positionH relativeFrom="margin">
+              <wp:align>left</wp:align>
+            </wp:positionH>
+            <wp:positionV relativeFrom="paragraph">
+              <wp:posOffset>5080</wp:posOffset>
+            </wp:positionV>
+            <wp:extent cx="2705100" cy="962025"/>
+            <wp:effectExtent l="0" t="0" r="0" b="9525"/>
+            <wp:wrapNone/>
+            <wp:docPr id="6" name="Image 6"/>
+            <wp:cNvGraphicFramePr>
+              <a:graphicFrameLocks xmlns:a="http://schemas.openxmlformats.org/drawingml/2006/main" noChangeAspect="1"/>
+            </wp:cNvGraphicFramePr>
+            <a:graphic xmlns:a="http://schemas.openxmlformats.org/drawingml/2006/main">
+              <a:graphicData uri="http://schemas.openxmlformats.org/drawingml/2006/picture">
+                <pic:pic xmlns:pic="http://schemas.openxmlformats.org/drawingml/2006/picture">
+                  <pic:nvPicPr>
+                    <pic:cNvPr id="1" name=""/>
+                    <pic:cNvPicPr/>
+                  </pic:nvPicPr>
+                  <pic:blipFill>
+                    <a:blip r:embed="rId7">
+                      <a:extLst>
+                        <a:ext uri="{28A0092B-C50C-407E-A947-70E740481C1C}">
+                          <a14:useLocalDpi xmlns:a14="http://schemas.microsoft.com/office/drawing/2010/main" val="0"/>
+                        </a:ext>
+                      </a:extLst>
+                    </a:blip>
+                    <a:stretch>
+                      <a:fillRect/>
+                    </a:stretch>
+                  </pic:blipFill>
+                  <pic:spPr>
+                    <a:xfrm>
+                      <a:off x="0" y="0"/>
+                      <a:ext cx="2705100" cy="962025"/>
+                    </a:xfrm>
+                    <a:prstGeom prst="rect">
+                      <a:avLst/>
+                    </a:prstGeom>
+                  </pic:spPr>
+                </pic:pic>
+              </a:graphicData>
+            </a:graphic>
+          </wp:anchor>
+        </w:drawing>
+      </w:r>
+      <w:r>
+        <w:rPr>
+          <w:b/>
+          <w:bCs/>
+        </w:rPr>
+        <w:drawing>
+          <wp:anchor distT="0" distB="0" distL="114300" distR="114300" simplePos="0" relativeHeight="251663360" behindDoc="0" locked="0" layoutInCell="1" allowOverlap="1" wp14:anchorId="3C2730ED" wp14:editId="331267C3">
+            <wp:simplePos x="0" y="0"/>
+            <wp:positionH relativeFrom="column">
+              <wp:posOffset>3295651</wp:posOffset>
+            </wp:positionH>
+            <wp:positionV relativeFrom="paragraph">
+              <wp:posOffset>219271</wp:posOffset>
+            </wp:positionV>
+            <wp:extent cx="2819794" cy="857370"/>
+            <wp:effectExtent l="0" t="0" r="0" b="0"/>
+            <wp:wrapThrough wrapText="bothSides">
+              <wp:wrapPolygon edited="0">
+                <wp:start x="0" y="0"/>
+                <wp:lineTo x="0" y="21120"/>
+                <wp:lineTo x="21454" y="21120"/>
+                <wp:lineTo x="21454" y="0"/>
+                <wp:lineTo x="0" y="0"/>
+              </wp:wrapPolygon>
+            </wp:wrapThrough>
+            <wp:docPr id="8" name="Image 8"/>
+            <wp:cNvGraphicFramePr>
+              <a:graphicFrameLocks xmlns:a="http://schemas.openxmlformats.org/drawingml/2006/main" noChangeAspect="1"/>
+            </wp:cNvGraphicFramePr>
+            <a:graphic xmlns:a="http://schemas.openxmlformats.org/drawingml/2006/main">
+              <a:graphicData uri="http://schemas.openxmlformats.org/drawingml/2006/picture">
+                <pic:pic xmlns:pic="http://schemas.openxmlformats.org/drawingml/2006/picture">
+                  <pic:nvPicPr>
+                    <pic:cNvPr id="1" name=""/>
+                    <pic:cNvPicPr/>
+                  </pic:nvPicPr>
+                  <pic:blipFill>
+                    <a:blip r:embed="rId8">
+                      <a:extLst>
+                        <a:ext uri="{28A0092B-C50C-407E-A947-70E740481C1C}">
+                          <a14:useLocalDpi xmlns:a14="http://schemas.microsoft.com/office/drawing/2010/main" val="0"/>
+                        </a:ext>
+                      </a:extLst>
+                    </a:blip>
+                    <a:stretch>
+                      <a:fillRect/>
+                    </a:stretch>
+                  </pic:blipFill>
+                  <pic:spPr>
+                    <a:xfrm>
+                      <a:off x="0" y="0"/>
+                      <a:ext cx="2819794" cy="857370"/>
+                    </a:xfrm>
+                    <a:prstGeom prst="rect">
+                      <a:avLst/>
+                    </a:prstGeom>
+                  </pic:spPr>
+                </pic:pic>
+              </a:graphicData>
+            </a:graphic>
+          </wp:anchor>
+        </w:drawing>
+      </w:r>
+      <w:r>
+        <w:rPr>
+          <w:b/>
+          <w:bCs/>
+        </w:rPr>
+        <w:t xml:space="preserve"> </w:t>
+      </w:r>
+    </w:p>
+    <w:p>
+      <w:pPr>
+        <w:rPr>
+          <w:b/>
+          <w:bCs/>
+        </w:rPr>
+      </w:pPr>
+      <w:r>
+        <w:rPr>
+          <w:b/>
+          <w:bCs/>
+        </w:rPr>
+        <w:t xml:space="preserve"> </w:t>
+      </w:r>
+    </w:p>
+    <w:p>
+      <w:pPr>
+        <w:rPr>
+          <w:b/>
+          <w:bCs/>
+        </w:rPr>
+      </w:pPr>
+    </w:p>
+    <w:p>
+      <w:pPr>
+        <w:rPr>
+          <w:b/>
+          <w:bCs/>
+        </w:rPr>
+      </w:pPr>
+    </w:p>
+    <w:p>
+      <w:pPr>
+        <w:rPr>
+          <w:b/>
+          <w:bCs/>
+        </w:rPr>
+      </w:pPr>
+      <w:r>
+        <w:rPr>
+          <w:b/>
+          <w:bCs/>
+        </w:rPr>
+        <w:drawing>
+          <wp:anchor distT="0" distB="0" distL="114300" distR="114300" simplePos="0" relativeHeight="251662336" behindDoc="0" locked="0" layoutInCell="1" allowOverlap="1" wp14:anchorId="02AC33E8" wp14:editId="5E5B3168">
+            <wp:simplePos x="0" y="0"/>
+            <wp:positionH relativeFrom="margin">
+              <wp:posOffset>10844</wp:posOffset>
+            </wp:positionH>
+            <wp:positionV relativeFrom="paragraph">
+              <wp:posOffset>65161</wp:posOffset>
+            </wp:positionV>
+            <wp:extent cx="2638425" cy="971550"/>
+            <wp:effectExtent l="0" t="0" r="0" b="0"/>
+            <wp:wrapThrough wrapText="bothSides">
+              <wp:wrapPolygon edited="0">
+                <wp:start x="0" y="0"/>
+                <wp:lineTo x="0" y="21176"/>
+                <wp:lineTo x="21366" y="21176"/>
+                <wp:lineTo x="21366" y="0"/>
+                <wp:lineTo x="0" y="0"/>
+              </wp:wrapPolygon>
+            </wp:wrapThrough>
+            <wp:docPr id="7" name="Image 7"/>
+            <wp:cNvGraphicFramePr>
+              <a:graphicFrameLocks xmlns:a="http://schemas.openxmlformats.org/drawingml/2006/main" noChangeAspect="1"/>
+            </wp:cNvGraphicFramePr>
+            <a:graphic xmlns:a="http://schemas.openxmlformats.org/drawingml/2006/main">
+              <a:graphicData uri="http://schemas.openxmlformats.org/drawingml/2006/picture">
+                <pic:pic xmlns:pic="http://schemas.openxmlformats.org/drawingml/2006/picture">
+                  <pic:nvPicPr>
+                    <pic:cNvPr id="1" name=""/>
+                    <pic:cNvPicPr/>
+                  </pic:nvPicPr>
+                  <pic:blipFill>
+                    <a:blip r:embed="rId9">
+                      <a:extLst>
+                        <a:ext uri="{28A0092B-C50C-407E-A947-70E740481C1C}">
+                          <a14:useLocalDpi xmlns:a14="http://schemas.microsoft.com/office/drawing/2010/main" val="0"/>
+                        </a:ext>
+                      </a:extLst>
+                    </a:blip>
+                    <a:stretch>
+                      <a:fillRect/>
+                    </a:stretch>
+                  </pic:blipFill>
+                  <pic:spPr>
+                    <a:xfrm>
+                      <a:off x="0" y="0"/>
+                      <a:ext cx="2638425" cy="971550"/>
+                    </a:xfrm>
+                    <a:prstGeom prst="rect">
+                      <a:avLst/>
+                    </a:prstGeom>
+                  </pic:spPr>
+                </pic:pic>
+              </a:graphicData>
+            </a:graphic>
+          </wp:anchor>
+        </w:drawing>
+      </w:r>
+    </w:p>
+    <w:p>
+      <w:pPr>
+        <w:rPr>
+          <w:b/>
+          <w:bCs/>
+        </w:rPr>
+      </w:pPr>
+      <w:r>
+        <w:rPr>
+          <w:b/>
+          <w:bCs/>
+        </w:rPr>
+        <w:drawing>
+          <wp:anchor distT="0" distB="0" distL="114300" distR="114300" simplePos="0" relativeHeight="251664384" behindDoc="0" locked="0" layoutInCell="1" allowOverlap="1" wp14:anchorId="6C2CBE7B" wp14:editId="1EC1C1C4">
+            <wp:simplePos x="0" y="0"/>
+            <wp:positionH relativeFrom="margin">
+              <wp:posOffset>3323541</wp:posOffset>
+            </wp:positionH>
+            <wp:positionV relativeFrom="paragraph">
+              <wp:posOffset>-30187</wp:posOffset>
+            </wp:positionV>
+            <wp:extent cx="2333625" cy="781050"/>
+            <wp:effectExtent l="0" t="0" r="9525" b="0"/>
+            <wp:wrapThrough wrapText="bothSides">
+              <wp:wrapPolygon edited="0">
+                <wp:start x="0" y="0"/>
+                <wp:lineTo x="0" y="21073"/>
+                <wp:lineTo x="21512" y="21073"/>
+                <wp:lineTo x="21512" y="0"/>
+                <wp:lineTo x="0" y="0"/>
+              </wp:wrapPolygon>
+            </wp:wrapThrough>
+            <wp:docPr id="9" name="Image 9"/>
+            <wp:cNvGraphicFramePr>
+              <a:graphicFrameLocks xmlns:a="http://schemas.openxmlformats.org/drawingml/2006/main" noChangeAspect="1"/>
+            </wp:cNvGraphicFramePr>
+            <a:graphic xmlns:a="http://schemas.openxmlformats.org/drawingml/2006/main">
+              <a:graphicData uri="http://schemas.openxmlformats.org/drawingml/2006/picture">
+                <pic:pic xmlns:pic="http://schemas.openxmlformats.org/drawingml/2006/picture">
+                  <pic:nvPicPr>
+                    <pic:cNvPr id="1" name=""/>
+                    <pic:cNvPicPr/>
+                  </pic:nvPicPr>
+                  <pic:blipFill>
+                    <a:blip r:embed="rId10">
+                      <a:extLst>
+                        <a:ext uri="{28A0092B-C50C-407E-A947-70E740481C1C}">
+                          <a14:useLocalDpi xmlns:a14="http://schemas.microsoft.com/office/drawing/2010/main" val="0"/>
+                        </a:ext>
+                      </a:extLst>
+                    </a:blip>
+                    <a:stretch>
+                      <a:fillRect/>
+                    </a:stretch>
+                  </pic:blipFill>
+                  <pic:spPr>
+                    <a:xfrm>
+                      <a:off x="0" y="0"/>
+                      <a:ext cx="2333625" cy="781050"/>
+                    </a:xfrm>
+                    <a:prstGeom prst="rect">
+                      <a:avLst/>
+                    </a:prstGeom>
+                  </pic:spPr>
+                </pic:pic>
+              </a:graphicData>
+            </a:graphic>
+          </wp:anchor>
+        </w:drawing>
+      </w:r>
+    </w:p>
+    <w:p>
+      <w:pPr>
+        <w:rPr>
+          <w:b/>
+          <w:bCs/>
+        </w:rPr>
+      </w:pPr>
+    </w:p>
+    <w:p>
+      <w:pPr>
+        <w:rPr>
+          <w:b/>
+          <w:bCs/>
+        </w:rPr>
+      </w:pPr>
+      <w:r>
+        <w:rPr>
+          <w:b/>
+          <w:bCs/>
+        </w:rPr>
+        <w:br w:type="page"/>
+      </w:r>
+    </w:p>
+    <w:p>
+      <w:pPr>
+        <w:rPr>
+          <w:b/>
+          <w:bCs/>
+        </w:rPr>
+      </w:pPr>
+      <w:r>
+        <w:rPr>
+          <w:b/>
+          <w:bCs/>
+        </w:rPr>
+        <w:drawing>
+          <wp:anchor distT="0" distB="0" distL="114300" distR="114300" simplePos="0" relativeHeight="251665408" behindDoc="0" locked="0" layoutInCell="1" allowOverlap="1" wp14:anchorId="15953FA8" wp14:editId="4B0E795A">
+            <wp:simplePos x="0" y="0"/>
+            <wp:positionH relativeFrom="margin">
+              <wp:align>center</wp:align>
+            </wp:positionH>
+            <wp:positionV relativeFrom="paragraph">
+              <wp:posOffset>377629</wp:posOffset>
+            </wp:positionV>
+            <wp:extent cx="6492240" cy="3891280"/>
+            <wp:effectExtent l="0" t="0" r="3810" b="0"/>
+            <wp:wrapThrough wrapText="bothSides">
+              <wp:wrapPolygon edited="0">
+                <wp:start x="0" y="0"/>
+                <wp:lineTo x="0" y="21466"/>
+                <wp:lineTo x="21549" y="21466"/>
+                <wp:lineTo x="21549" y="0"/>
+                <wp:lineTo x="0" y="0"/>
+              </wp:wrapPolygon>
+            </wp:wrapThrough>
+            <wp:docPr id="11" name="Image 11"/>
+            <wp:cNvGraphicFramePr>
+              <a:graphicFrameLocks xmlns:a="http://schemas.openxmlformats.org/drawingml/2006/main" noChangeAspect="1"/>
+            </wp:cNvGraphicFramePr>
+            <a:graphic xmlns:a="http://schemas.openxmlformats.org/drawingml/2006/main">
+              <a:graphicData uri="http://schemas.openxmlformats.org/drawingml/2006/picture">
+                <pic:pic xmlns:pic="http://schemas.openxmlformats.org/drawingml/2006/picture">
+                  <pic:nvPicPr>
+                    <pic:cNvPr id="1" name=""/>
+                    <pic:cNvPicPr/>
+                  </pic:nvPicPr>
+                  <pic:blipFill>
+                    <a:blip r:embed="rId11">
+                      <a:extLst>
+                        <a:ext uri="{28A0092B-C50C-407E-A947-70E740481C1C}">
+                          <a14:useLocalDpi xmlns:a14="http://schemas.microsoft.com/office/drawing/2010/main" val="0"/>
+                        </a:ext>
+                      </a:extLst>
+                    </a:blip>
+                    <a:stretch>
+                      <a:fillRect/>
+                    </a:stretch>
+                  </pic:blipFill>
+                  <pic:spPr>
+                    <a:xfrm>
+                      <a:off x="0" y="0"/>
+                      <a:ext cx="6492240" cy="3891280"/>
+                    </a:xfrm>
+                    <a:prstGeom prst="rect">
+                      <a:avLst/>
+                    </a:prstGeom>
+                  </pic:spPr>
+                </pic:pic>
+              </a:graphicData>
+            </a:graphic>
+            <wp14:sizeRelH relativeFrom="margin">
+              <wp14:pctWidth>0</wp14:pctWidth>
+            </wp14:sizeRelH>
+            <wp14:sizeRelV relativeFrom="margin">
+              <wp14:pctHeight>0</wp14:pctHeight>
+            </wp14:sizeRelV>
+          </wp:anchor>
+        </w:drawing>
+      </w:r>
+      <w:r>
+        <w:rPr>
+          <w:b/>
+          <w:bCs/>
+        </w:rPr>
+        <w:t>Annexe 3 :</w:t>
+      </w:r>
+      <w:r>
+        <w:rPr>
+          <w:b/>
+          <w:bCs/>
+        </w:rPr>
+        <w:t xml:space="preserve"> </w:t>
+      </w:r>
+      <w:r>
+        <w:t>Exercice Session</w:t>
+      </w:r>
+    </w:p>
+    <w:p>
+      <w:pPr>
+        <w:rPr>
+          <w:b/>
+          <w:bCs/>
+        </w:rPr>
+      </w:pPr>
+      <w:r>
+        <w:rPr>
+          <w:b/>
+          <w:bCs/>
+        </w:rPr>
+        <w:drawing>
+          <wp:anchor distT="0" distB="0" distL="114300" distR="114300" simplePos="0" relativeHeight="251666432" behindDoc="0" locked="0" layoutInCell="1" allowOverlap="1" wp14:anchorId="79E3DAB0" wp14:editId="2542BE0E">
+            <wp:simplePos x="0" y="0"/>
+            <wp:positionH relativeFrom="margin">
+              <wp:align>center</wp:align>
+            </wp:positionH>
+            <wp:positionV relativeFrom="paragraph">
+              <wp:posOffset>4194810</wp:posOffset>
+            </wp:positionV>
+            <wp:extent cx="4582795" cy="4712335"/>
+            <wp:effectExtent l="0" t="0" r="8255" b="0"/>
+            <wp:wrapNone/>
+            <wp:docPr id="13" name="Image 13"/>
+            <wp:cNvGraphicFramePr>
+              <a:graphicFrameLocks xmlns:a="http://schemas.openxmlformats.org/drawingml/2006/main" noChangeAspect="1"/>
+            </wp:cNvGraphicFramePr>
+            <a:graphic xmlns:a="http://schemas.openxmlformats.org/drawingml/2006/main">
+              <a:graphicData uri="http://schemas.openxmlformats.org/drawingml/2006/picture">
+                <pic:pic xmlns:pic="http://schemas.openxmlformats.org/drawingml/2006/picture">
+                  <pic:nvPicPr>
+                    <pic:cNvPr id="1" name=""/>
+                    <pic:cNvPicPr/>
+                  </pic:nvPicPr>
+                  <pic:blipFill>
+                    <a:blip r:embed="rId12">
+                      <a:extLst>
+                        <a:ext uri="{28A0092B-C50C-407E-A947-70E740481C1C}">
+                          <a14:useLocalDpi xmlns:a14="http://schemas.microsoft.com/office/drawing/2010/main" val="0"/>
+                        </a:ext>
+                      </a:extLst>
+                    </a:blip>
+                    <a:stretch>
+                      <a:fillRect/>
+                    </a:stretch>
+                  </pic:blipFill>
+                  <pic:spPr>
+                    <a:xfrm>
+                      <a:off x="0" y="0"/>
+                      <a:ext cx="4582795" cy="4712335"/>
+                    </a:xfrm>
+                    <a:prstGeom prst="rect">
+                      <a:avLst/>
+                    </a:prstGeom>
+                  </pic:spPr>
+                </pic:pic>
+              </a:graphicData>
+            </a:graphic>
+            <wp14:sizeRelH relativeFrom="margin">
+              <wp14:pctWidth>0</wp14:pctWidth>
+            </wp14:sizeRelH>
+            <wp14:sizeRelV relativeFrom="margin">
+              <wp14:pctHeight>0</wp14:pctHeight>
+            </wp14:sizeRelV>
+          </wp:anchor>
+        </w:drawing>
+      </w:r>
+    </w:p>
+    <w:p>
+      <w:pPr>
+        <w:rPr>
+          <w:b/>
+          <w:bCs/>
+        </w:rPr>
+      </w:pPr>
+    </w:p>
+    <w:p>
+      <w:pPr>
+        <w:rPr>
+          <w:b/>
+          <w:bCs/>
+        </w:rPr>
+      </w:pPr>
+    </w:p>
+    <w:p>
+      <w:pPr>
+        <w:rPr>
+          <w:b/>
+          <w:bCs/>
+        </w:rPr>
+      </w:pPr>
+    </w:p>
+    <w:p>
+      <w:pPr>
+        <w:rPr>
+          <w:b/>
+          <w:bCs/>
+        </w:rPr>
+      </w:pPr>
+    </w:p>
+    <w:p>
+      <w:pPr>
+        <w:rPr>
+          <w:b/>
+          <w:bCs/>
+        </w:rPr>
+      </w:pPr>
+    </w:p>
+    <w:p>
+      <w:pPr>
+        <w:rPr>
+          <w:b/>
+          <w:bCs/>
+        </w:rPr>
+      </w:pPr>
+    </w:p>
+    <w:p>
+      <w:pPr>
+        <w:rPr>
+          <w:b/>
+          <w:bCs/>
+        </w:rPr>
+      </w:pPr>
+    </w:p>
+    <w:p>
+      <w:pPr>
+        <w:rPr>
+          <w:b/>
+          <w:bCs/>
+        </w:rPr>
+      </w:pPr>
+    </w:p>
+    <w:p>
+      <w:pPr>
+        <w:rPr>
+          <w:b/>
+          <w:bCs/>
+        </w:rPr>
+      </w:pPr>
+    </w:p>
+    <w:p>
+      <w:pPr>
+        <w:rPr>
+          <w:b/>
+          <w:bCs/>
+        </w:rPr>
+      </w:pPr>
+    </w:p>
+    <w:p>
+      <w:pPr>
+        <w:rPr>
+          <w:b/>
+          <w:bCs/>
+        </w:rPr>
+      </w:pPr>
+    </w:p>
+    <w:p>
+      <w:pPr>
+        <w:rPr>
+          <w:b/>
+          <w:bCs/>
+        </w:rPr>
+      </w:pPr>
+    </w:p>
+    <w:p>
+      <w:pPr>
+        <w:rPr>
+          <w:b/>
+          <w:bCs/>
+        </w:rPr>
+      </w:pPr>
+    </w:p>
+    <w:p>
+      <w:pPr>
+        <w:rPr>
+          <w:b/>
+          <w:bCs/>
+        </w:rPr>
+      </w:pPr>
+    </w:p>
+    <w:p>
+      <w:pPr>
+        <w:rPr>
+          <w:b/>
+          <w:bCs/>
+        </w:rPr>
+      </w:pPr>
+    </w:p>
+    <w:p>
+      <w:pPr>
+        <w:rPr>
+          <w:b/>
+          <w:bCs/>
+        </w:rPr>
+      </w:pPr>
+      <w:r>
+        <w:rPr>
+          <w:b/>
+          <w:bCs/>
+        </w:rPr>
+        <w:t>Annexe 4 :</w:t>
+      </w:r>
+    </w:p>
+    <w:p>
+      <w:pPr>
+        <w:rPr>
+          <w:b/>
+          <w:bCs/>
+        </w:rPr>
+      </w:pPr>
+      <w:r>
+        <w:rPr>
+          <w:b/>
+          <w:bCs/>
+        </w:rPr>
+        <w:br w:type="page"/>
+      </w:r>
+    </w:p>
+    <w:p>
+      <w:pPr>
+        <w:rPr>
+          <w:b/>
+          <w:bCs/>
+        </w:rPr>
+      </w:pPr>
+      <w:r>
+        <w:rPr>
+          <w:b/>
+          <w:bCs/>
+        </w:rPr>
+        <w:t>Annexe 5 :</w:t>
+      </w:r>
     </w:p>
     <w:sectPr>
       <w:pgSz w:w="11906" w:h="16838"/>

</xml_diff>